<commit_message>
Changed some text in SSU docs
Changed some wording based on advice from teammate
</commit_message>
<xml_diff>
--- a/documentation/__to_submit/development/SSU/SSU_AdministrationOfTheSystem.docx
+++ b/documentation/__to_submit/development/SSU/SSU_AdministrationOfTheSystem.docx
@@ -528,7 +528,7 @@
                                   <w14:round/>
                                 </w14:textOutline>
                               </w:rPr>
-                              <w:t xml:space="preserve">Specification use scenario of </w:t>
+                              <w:t xml:space="preserve">Specification </w:t>
                             </w:r>
                             <w:r>
                               <w:rPr>
@@ -546,7 +546,97 @@
                                   <w14:round/>
                                 </w14:textOutline>
                               </w:rPr>
-                              <w:t>the a</w:t>
+                              <w:t xml:space="preserve">of </w:t>
+                            </w:r>
+                            <w:r>
+                              <w:rPr>
+                                <w:color w:val="BF8F00" w:themeColor="accent4" w:themeShade="BF"/>
+                                <w:sz w:val="48"/>
+                                <w:szCs w:val="48"/>
+                                <w14:shadow w14:blurRad="38100" w14:dist="25400" w14:dir="5400000" w14:sx="100000" w14:sy="100000" w14:kx="0" w14:ky="0" w14:algn="ctr">
+                                  <w14:srgbClr w14:val="6E747A">
+                                    <w14:alpha w14:val="57000"/>
+                                  </w14:srgbClr>
+                                </w14:shadow>
+                                <w14:textOutline w14:w="0" w14:cap="flat" w14:cmpd="sng" w14:algn="ctr">
+                                  <w14:noFill/>
+                                  <w14:prstDash w14:val="solid"/>
+                                  <w14:round/>
+                                </w14:textOutline>
+                              </w:rPr>
+                              <w:t xml:space="preserve">the </w:t>
+                            </w:r>
+                            <w:r>
+                              <w:rPr>
+                                <w:color w:val="BF8F00" w:themeColor="accent4" w:themeShade="BF"/>
+                                <w:sz w:val="48"/>
+                                <w:szCs w:val="48"/>
+                                <w14:shadow w14:blurRad="38100" w14:dist="25400" w14:dir="5400000" w14:sx="100000" w14:sy="100000" w14:kx="0" w14:ky="0" w14:algn="ctr">
+                                  <w14:srgbClr w14:val="6E747A">
+                                    <w14:alpha w14:val="57000"/>
+                                  </w14:srgbClr>
+                                </w14:shadow>
+                                <w14:textOutline w14:w="0" w14:cap="flat" w14:cmpd="sng" w14:algn="ctr">
+                                  <w14:noFill/>
+                                  <w14:prstDash w14:val="solid"/>
+                                  <w14:round/>
+                                </w14:textOutline>
+                              </w:rPr>
+                              <w:t xml:space="preserve">use </w:t>
+                            </w:r>
+                            <w:r>
+                              <w:rPr>
+                                <w:color w:val="BF8F00" w:themeColor="accent4" w:themeShade="BF"/>
+                                <w:sz w:val="48"/>
+                                <w:szCs w:val="48"/>
+                                <w14:shadow w14:blurRad="38100" w14:dist="25400" w14:dir="5400000" w14:sx="100000" w14:sy="100000" w14:kx="0" w14:ky="0" w14:algn="ctr">
+                                  <w14:srgbClr w14:val="6E747A">
+                                    <w14:alpha w14:val="57000"/>
+                                  </w14:srgbClr>
+                                </w14:shadow>
+                                <w14:textOutline w14:w="0" w14:cap="flat" w14:cmpd="sng" w14:algn="ctr">
+                                  <w14:noFill/>
+                                  <w14:prstDash w14:val="solid"/>
+                                  <w14:round/>
+                                </w14:textOutline>
+                              </w:rPr>
+                              <w:t xml:space="preserve">case </w:t>
+                            </w:r>
+                            <w:r>
+                              <w:rPr>
+                                <w:color w:val="BF8F00" w:themeColor="accent4" w:themeShade="BF"/>
+                                <w:sz w:val="48"/>
+                                <w:szCs w:val="48"/>
+                                <w14:shadow w14:blurRad="38100" w14:dist="25400" w14:dir="5400000" w14:sx="100000" w14:sy="100000" w14:kx="0" w14:ky="0" w14:algn="ctr">
+                                  <w14:srgbClr w14:val="6E747A">
+                                    <w14:alpha w14:val="57000"/>
+                                  </w14:srgbClr>
+                                </w14:shadow>
+                                <w14:textOutline w14:w="0" w14:cap="flat" w14:cmpd="sng" w14:algn="ctr">
+                                  <w14:noFill/>
+                                  <w14:prstDash w14:val="solid"/>
+                                  <w14:round/>
+                                </w14:textOutline>
+                              </w:rPr>
+                              <w:t xml:space="preserve">scenario of </w:t>
+                            </w:r>
+                            <w:r>
+                              <w:rPr>
+                                <w:color w:val="BF8F00" w:themeColor="accent4" w:themeShade="BF"/>
+                                <w:sz w:val="48"/>
+                                <w:szCs w:val="48"/>
+                                <w14:shadow w14:blurRad="38100" w14:dist="25400" w14:dir="5400000" w14:sx="100000" w14:sy="100000" w14:kx="0" w14:ky="0" w14:algn="ctr">
+                                  <w14:srgbClr w14:val="6E747A">
+                                    <w14:alpha w14:val="57000"/>
+                                  </w14:srgbClr>
+                                </w14:shadow>
+                                <w14:textOutline w14:w="0" w14:cap="flat" w14:cmpd="sng" w14:algn="ctr">
+                                  <w14:noFill/>
+                                  <w14:prstDash w14:val="solid"/>
+                                  <w14:round/>
+                                </w14:textOutline>
+                              </w:rPr>
+                              <w:t>a</w:t>
                             </w:r>
                             <w:r>
                               <w:rPr>
@@ -628,7 +718,7 @@
                             <w14:round/>
                           </w14:textOutline>
                         </w:rPr>
-                        <w:t xml:space="preserve">Specification use scenario of </w:t>
+                        <w:t xml:space="preserve">Specification </w:t>
                       </w:r>
                       <w:r>
                         <w:rPr>
@@ -646,7 +736,97 @@
                             <w14:round/>
                           </w14:textOutline>
                         </w:rPr>
-                        <w:t>the a</w:t>
+                        <w:t xml:space="preserve">of </w:t>
+                      </w:r>
+                      <w:r>
+                        <w:rPr>
+                          <w:color w:val="BF8F00" w:themeColor="accent4" w:themeShade="BF"/>
+                          <w:sz w:val="48"/>
+                          <w:szCs w:val="48"/>
+                          <w14:shadow w14:blurRad="38100" w14:dist="25400" w14:dir="5400000" w14:sx="100000" w14:sy="100000" w14:kx="0" w14:ky="0" w14:algn="ctr">
+                            <w14:srgbClr w14:val="6E747A">
+                              <w14:alpha w14:val="57000"/>
+                            </w14:srgbClr>
+                          </w14:shadow>
+                          <w14:textOutline w14:w="0" w14:cap="flat" w14:cmpd="sng" w14:algn="ctr">
+                            <w14:noFill/>
+                            <w14:prstDash w14:val="solid"/>
+                            <w14:round/>
+                          </w14:textOutline>
+                        </w:rPr>
+                        <w:t xml:space="preserve">the </w:t>
+                      </w:r>
+                      <w:r>
+                        <w:rPr>
+                          <w:color w:val="BF8F00" w:themeColor="accent4" w:themeShade="BF"/>
+                          <w:sz w:val="48"/>
+                          <w:szCs w:val="48"/>
+                          <w14:shadow w14:blurRad="38100" w14:dist="25400" w14:dir="5400000" w14:sx="100000" w14:sy="100000" w14:kx="0" w14:ky="0" w14:algn="ctr">
+                            <w14:srgbClr w14:val="6E747A">
+                              <w14:alpha w14:val="57000"/>
+                            </w14:srgbClr>
+                          </w14:shadow>
+                          <w14:textOutline w14:w="0" w14:cap="flat" w14:cmpd="sng" w14:algn="ctr">
+                            <w14:noFill/>
+                            <w14:prstDash w14:val="solid"/>
+                            <w14:round/>
+                          </w14:textOutline>
+                        </w:rPr>
+                        <w:t xml:space="preserve">use </w:t>
+                      </w:r>
+                      <w:r>
+                        <w:rPr>
+                          <w:color w:val="BF8F00" w:themeColor="accent4" w:themeShade="BF"/>
+                          <w:sz w:val="48"/>
+                          <w:szCs w:val="48"/>
+                          <w14:shadow w14:blurRad="38100" w14:dist="25400" w14:dir="5400000" w14:sx="100000" w14:sy="100000" w14:kx="0" w14:ky="0" w14:algn="ctr">
+                            <w14:srgbClr w14:val="6E747A">
+                              <w14:alpha w14:val="57000"/>
+                            </w14:srgbClr>
+                          </w14:shadow>
+                          <w14:textOutline w14:w="0" w14:cap="flat" w14:cmpd="sng" w14:algn="ctr">
+                            <w14:noFill/>
+                            <w14:prstDash w14:val="solid"/>
+                            <w14:round/>
+                          </w14:textOutline>
+                        </w:rPr>
+                        <w:t xml:space="preserve">case </w:t>
+                      </w:r>
+                      <w:r>
+                        <w:rPr>
+                          <w:color w:val="BF8F00" w:themeColor="accent4" w:themeShade="BF"/>
+                          <w:sz w:val="48"/>
+                          <w:szCs w:val="48"/>
+                          <w14:shadow w14:blurRad="38100" w14:dist="25400" w14:dir="5400000" w14:sx="100000" w14:sy="100000" w14:kx="0" w14:ky="0" w14:algn="ctr">
+                            <w14:srgbClr w14:val="6E747A">
+                              <w14:alpha w14:val="57000"/>
+                            </w14:srgbClr>
+                          </w14:shadow>
+                          <w14:textOutline w14:w="0" w14:cap="flat" w14:cmpd="sng" w14:algn="ctr">
+                            <w14:noFill/>
+                            <w14:prstDash w14:val="solid"/>
+                            <w14:round/>
+                          </w14:textOutline>
+                        </w:rPr>
+                        <w:t xml:space="preserve">scenario of </w:t>
+                      </w:r>
+                      <w:r>
+                        <w:rPr>
+                          <w:color w:val="BF8F00" w:themeColor="accent4" w:themeShade="BF"/>
+                          <w:sz w:val="48"/>
+                          <w:szCs w:val="48"/>
+                          <w14:shadow w14:blurRad="38100" w14:dist="25400" w14:dir="5400000" w14:sx="100000" w14:sy="100000" w14:kx="0" w14:ky="0" w14:algn="ctr">
+                            <w14:srgbClr w14:val="6E747A">
+                              <w14:alpha w14:val="57000"/>
+                            </w14:srgbClr>
+                          </w14:shadow>
+                          <w14:textOutline w14:w="0" w14:cap="flat" w14:cmpd="sng" w14:algn="ctr">
+                            <w14:noFill/>
+                            <w14:prstDash w14:val="solid"/>
+                            <w14:round/>
+                          </w14:textOutline>
+                        </w:rPr>
+                        <w:t>a</w:t>
                       </w:r>
                       <w:r>
                         <w:rPr>
@@ -4206,15 +4386,7 @@
           <w:sz w:val="36"/>
           <w:szCs w:val="36"/>
         </w:rPr>
-        <w:t xml:space="preserve"> user </w:t>
-      </w:r>
-      <w:r>
-        <w:rPr>
-          <w:color w:val="BF8F00" w:themeColor="accent4" w:themeShade="BF"/>
-          <w:sz w:val="36"/>
-          <w:szCs w:val="36"/>
-        </w:rPr>
-        <w:t>account from the system</w:t>
+        <w:t xml:space="preserve"> user account from the system</w:t>
       </w:r>
       <w:bookmarkEnd w:id="14"/>
     </w:p>

</xml_diff>

<commit_message>
Updated version numbers in updated files: SSU_AdministrationOfTheSystem.docx, SSU_ChangingPassword.docx, SSU_CompareCompanies.docx
</commit_message>
<xml_diff>
--- a/documentation/__to_submit/development/SSU/SSU_AdministrationOfTheSystem.docx
+++ b/documentation/__to_submit/development/SSU/SSU_AdministrationOfTheSystem.docx
@@ -1,6 +1,6 @@
 
 <file path=word/document.xml><?xml version="1.0" encoding="utf-8"?>
-<w:document xmlns:wpc="http://schemas.microsoft.com/office/word/2010/wordprocessingCanvas" xmlns:cx="http://schemas.microsoft.com/office/drawing/2014/chartex" xmlns:cx1="http://schemas.microsoft.com/office/drawing/2015/9/8/chartex" xmlns:cx2="http://schemas.microsoft.com/office/drawing/2015/10/21/chartex" xmlns:cx3="http://schemas.microsoft.com/office/drawing/2016/5/9/chartex" xmlns:cx4="http://schemas.microsoft.com/office/drawing/2016/5/10/chartex" xmlns:cx5="http://schemas.microsoft.com/office/drawing/2016/5/11/chartex" xmlns:cx6="http://schemas.microsoft.com/office/drawing/2016/5/12/chartex" xmlns:cx7="http://schemas.microsoft.com/office/drawing/2016/5/13/chartex" xmlns:cx8="http://schemas.microsoft.com/office/drawing/2016/5/14/chartex" xmlns:mc="http://schemas.openxmlformats.org/markup-compatibility/2006" xmlns:aink="http://schemas.microsoft.com/office/drawing/2016/ink" xmlns:am3d="http://schemas.microsoft.com/office/drawing/2017/model3d" xmlns:o="urn:schemas-microsoft-com:office:office" xmlns:oel="http://schemas.microsoft.com/office/2019/extlst" xmlns:r="http://schemas.openxmlformats.org/officeDocument/2006/relationships" xmlns:m="http://schemas.openxmlformats.org/officeDocument/2006/math" xmlns:v="urn:schemas-microsoft-com:vml" xmlns:wp14="http://schemas.microsoft.com/office/word/2010/wordprocessingDrawing" xmlns:wp="http://schemas.openxmlformats.org/drawingml/2006/wordprocessingDrawing" xmlns:w10="urn:schemas-microsoft-com:office:word" xmlns:w="http://schemas.openxmlformats.org/wordprocessingml/2006/main" xmlns:w14="http://schemas.microsoft.com/office/word/2010/wordml" xmlns:w15="http://schemas.microsoft.com/office/word/2012/wordml" xmlns:w16cex="http://schemas.microsoft.com/office/word/2018/wordml/cex" xmlns:w16cid="http://schemas.microsoft.com/office/word/2016/wordml/cid" xmlns:w16="http://schemas.microsoft.com/office/word/2018/wordml" xmlns:w16sdtdh="http://schemas.microsoft.com/office/word/2020/wordml/sdtdatahash" xmlns:w16se="http://schemas.microsoft.com/office/word/2015/wordml/symex" xmlns:wpg="http://schemas.microsoft.com/office/word/2010/wordprocessingGroup" xmlns:wpi="http://schemas.microsoft.com/office/word/2010/wordprocessingInk" xmlns:wne="http://schemas.microsoft.com/office/word/2006/wordml" xmlns:wps="http://schemas.microsoft.com/office/word/2010/wordprocessingShape" mc:Ignorable="w14 w15 w16se w16cid w16 w16cex w16sdtdh wp14">
+<w:document xmlns:wpc="http://schemas.microsoft.com/office/word/2010/wordprocessingCanvas" xmlns:cx="http://schemas.microsoft.com/office/drawing/2014/chartex" xmlns:cx1="http://schemas.microsoft.com/office/drawing/2015/9/8/chartex" xmlns:cx2="http://schemas.microsoft.com/office/drawing/2015/10/21/chartex" xmlns:cx3="http://schemas.microsoft.com/office/drawing/2016/5/9/chartex" xmlns:cx4="http://schemas.microsoft.com/office/drawing/2016/5/10/chartex" xmlns:cx5="http://schemas.microsoft.com/office/drawing/2016/5/11/chartex" xmlns:cx6="http://schemas.microsoft.com/office/drawing/2016/5/12/chartex" xmlns:cx7="http://schemas.microsoft.com/office/drawing/2016/5/13/chartex" xmlns:cx8="http://schemas.microsoft.com/office/drawing/2016/5/14/chartex" xmlns:mc="http://schemas.openxmlformats.org/markup-compatibility/2006" xmlns:aink="http://schemas.microsoft.com/office/drawing/2016/ink" xmlns:am3d="http://schemas.microsoft.com/office/drawing/2017/model3d" xmlns:o="urn:schemas-microsoft-com:office:office" xmlns:oel="http://schemas.microsoft.com/office/2019/extlst" xmlns:r="http://schemas.openxmlformats.org/officeDocument/2006/relationships" xmlns:m="http://schemas.openxmlformats.org/officeDocument/2006/math" xmlns:v="urn:schemas-microsoft-com:vml" xmlns:wp14="http://schemas.microsoft.com/office/word/2010/wordprocessingDrawing" xmlns:wp="http://schemas.openxmlformats.org/drawingml/2006/wordprocessingDrawing" xmlns:w10="urn:schemas-microsoft-com:office:word" xmlns:w="http://schemas.openxmlformats.org/wordprocessingml/2006/main" xmlns:w14="http://schemas.microsoft.com/office/word/2010/wordml" xmlns:w15="http://schemas.microsoft.com/office/word/2012/wordml" xmlns:w16cex="http://schemas.microsoft.com/office/word/2018/wordml/cex" xmlns:w16cid="http://schemas.microsoft.com/office/word/2016/wordml/cid" xmlns:w16="http://schemas.microsoft.com/office/word/2018/wordml" xmlns:w16du="http://schemas.microsoft.com/office/word/2023/wordml/word16du" xmlns:w16sdtdh="http://schemas.microsoft.com/office/word/2020/wordml/sdtdatahash" xmlns:w16se="http://schemas.microsoft.com/office/word/2015/wordml/symex" xmlns:wpg="http://schemas.microsoft.com/office/word/2010/wordprocessingGroup" xmlns:wpi="http://schemas.microsoft.com/office/word/2010/wordprocessingInk" xmlns:wne="http://schemas.microsoft.com/office/word/2006/wordml" xmlns:wps="http://schemas.microsoft.com/office/word/2010/wordprocessingShape" mc:Ignorable="w14 w15 w16se w16cid w16 w16cex w16sdtdh wp14">
   <w:body>
     <w:p>
       <w:pPr>
@@ -3051,6 +3051,9 @@
             <w:pPr>
               <w:jc w:val="center"/>
             </w:pPr>
+            <w:r>
+              <w:t>2.0</w:t>
+            </w:r>
           </w:p>
         </w:tc>
         <w:tc>
@@ -3062,6 +3065,9 @@
               <w:jc w:val="center"/>
               <w:cnfStyle w:val="000000000000" w:firstRow="0" w:lastRow="0" w:firstColumn="0" w:lastColumn="0" w:oddVBand="0" w:evenVBand="0" w:oddHBand="0" w:evenHBand="0" w:firstRowFirstColumn="0" w:firstRowLastColumn="0" w:lastRowFirstColumn="0" w:lastRowLastColumn="0"/>
             </w:pPr>
+            <w:r>
+              <w:t>8.4.2023.</w:t>
+            </w:r>
           </w:p>
         </w:tc>
         <w:tc>
@@ -3072,7 +3078,16 @@
             <w:pPr>
               <w:jc w:val="center"/>
               <w:cnfStyle w:val="000000000000" w:firstRow="0" w:lastRow="0" w:firstColumn="0" w:lastColumn="0" w:oddVBand="0" w:evenVBand="0" w:oddHBand="0" w:evenHBand="0" w:firstRowFirstColumn="0" w:firstRowLastColumn="0" w:lastRowFirstColumn="0" w:lastRowLastColumn="0"/>
+              <w:rPr>
+                <w:lang w:val="sr-Latn-RS"/>
+              </w:rPr>
             </w:pPr>
+            <w:r>
+              <w:t xml:space="preserve">Fixed defects stated in the </w:t>
+            </w:r>
+            <w:r>
+              <w:t>formal review done by team Psiledžije.</w:t>
+            </w:r>
           </w:p>
         </w:tc>
         <w:tc>
@@ -3084,6 +3099,27 @@
               <w:jc w:val="center"/>
               <w:cnfStyle w:val="000000000000" w:firstRow="0" w:lastRow="0" w:firstColumn="0" w:lastColumn="0" w:oddVBand="0" w:evenVBand="0" w:oddHBand="0" w:evenHBand="0" w:firstRowFirstColumn="0" w:firstRowLastColumn="0" w:lastRowFirstColumn="0" w:lastRowLastColumn="0"/>
             </w:pPr>
+            <w:r>
+              <w:t>Andrej Dujović</w:t>
+            </w:r>
+            <w:r>
+              <w:t>,</w:t>
+            </w:r>
+          </w:p>
+          <w:p>
+            <w:pPr>
+              <w:jc w:val="center"/>
+              <w:cnfStyle w:val="000000000000" w:firstRow="0" w:lastRow="0" w:firstColumn="0" w:lastColumn="0" w:oddVBand="0" w:evenVBand="0" w:oddHBand="0" w:evenHBand="0" w:firstRowFirstColumn="0" w:firstRowLastColumn="0" w:lastRowFirstColumn="0" w:lastRowLastColumn="0"/>
+            </w:pPr>
+            <w:r>
+              <w:t>Aleksandar Radenkovi</w:t>
+            </w:r>
+            <w:r>
+              <w:rPr>
+                <w:lang w:val="sr-Latn-RS"/>
+              </w:rPr>
+              <w:t>ć</w:t>
+            </w:r>
           </w:p>
         </w:tc>
       </w:tr>
@@ -4478,7 +4514,13 @@
         <w:rPr>
           <w:color w:val="BF8F00" w:themeColor="accent4" w:themeShade="BF"/>
         </w:rPr>
-        <w:t>2.2 Flow of Events</w:t>
+        <w:t>3</w:t>
+      </w:r>
+      <w:r>
+        <w:rPr>
+          <w:color w:val="BF8F00" w:themeColor="accent4" w:themeShade="BF"/>
+        </w:rPr>
+        <w:t>.2 Flow of Events</w:t>
       </w:r>
       <w:bookmarkEnd w:id="16"/>
     </w:p>
@@ -4496,7 +4538,13 @@
         <w:rPr>
           <w:color w:val="BF8F00" w:themeColor="accent4" w:themeShade="BF"/>
         </w:rPr>
-        <w:t xml:space="preserve">2.2.1 </w:t>
+        <w:t>3</w:t>
+      </w:r>
+      <w:r>
+        <w:rPr>
+          <w:color w:val="BF8F00" w:themeColor="accent4" w:themeShade="BF"/>
+        </w:rPr>
+        <w:t xml:space="preserve">.2.1 </w:t>
       </w:r>
       <w:r>
         <w:rPr>
@@ -4830,7 +4878,13 @@
         <w:rPr>
           <w:color w:val="BF8F00" w:themeColor="accent4" w:themeShade="BF"/>
         </w:rPr>
-        <w:t>2.2.</w:t>
+        <w:t>3</w:t>
+      </w:r>
+      <w:r>
+        <w:rPr>
+          <w:color w:val="BF8F00" w:themeColor="accent4" w:themeShade="BF"/>
+        </w:rPr>
+        <w:t>.2.</w:t>
       </w:r>
       <w:r>
         <w:rPr>
@@ -4918,7 +4972,13 @@
         <w:rPr>
           <w:color w:val="BF8F00" w:themeColor="accent4" w:themeShade="BF"/>
         </w:rPr>
-        <w:t>2.</w:t>
+        <w:t>3</w:t>
+      </w:r>
+      <w:r>
+        <w:rPr>
+          <w:color w:val="BF8F00" w:themeColor="accent4" w:themeShade="BF"/>
+        </w:rPr>
+        <w:t>.</w:t>
       </w:r>
       <w:r>
         <w:rPr>
@@ -4962,7 +5022,13 @@
         <w:rPr>
           <w:color w:val="BF8F00" w:themeColor="accent4" w:themeShade="BF"/>
         </w:rPr>
-        <w:t>2.4 Prerequisites</w:t>
+        <w:t>3</w:t>
+      </w:r>
+      <w:r>
+        <w:rPr>
+          <w:color w:val="BF8F00" w:themeColor="accent4" w:themeShade="BF"/>
+        </w:rPr>
+        <w:t>.4 Prerequisites</w:t>
       </w:r>
       <w:bookmarkEnd w:id="20"/>
     </w:p>
@@ -4997,7 +5063,13 @@
         <w:rPr>
           <w:color w:val="BF8F00" w:themeColor="accent4" w:themeShade="BF"/>
         </w:rPr>
-        <w:t>2.5 Consequences</w:t>
+        <w:t>3</w:t>
+      </w:r>
+      <w:r>
+        <w:rPr>
+          <w:color w:val="BF8F00" w:themeColor="accent4" w:themeShade="BF"/>
+        </w:rPr>
+        <w:t>.5 Consequences</w:t>
       </w:r>
       <w:bookmarkEnd w:id="21"/>
     </w:p>
@@ -5075,7 +5147,7 @@
 </file>
 
 <file path=word/numbering.xml><?xml version="1.0" encoding="utf-8"?>
-<w:numbering xmlns:wpc="http://schemas.microsoft.com/office/word/2010/wordprocessingCanvas" xmlns:cx="http://schemas.microsoft.com/office/drawing/2014/chartex" xmlns:cx1="http://schemas.microsoft.com/office/drawing/2015/9/8/chartex" xmlns:cx2="http://schemas.microsoft.com/office/drawing/2015/10/21/chartex" xmlns:cx3="http://schemas.microsoft.com/office/drawing/2016/5/9/chartex" xmlns:cx4="http://schemas.microsoft.com/office/drawing/2016/5/10/chartex" xmlns:cx5="http://schemas.microsoft.com/office/drawing/2016/5/11/chartex" xmlns:cx6="http://schemas.microsoft.com/office/drawing/2016/5/12/chartex" xmlns:cx7="http://schemas.microsoft.com/office/drawing/2016/5/13/chartex" xmlns:cx8="http://schemas.microsoft.com/office/drawing/2016/5/14/chartex" xmlns:mc="http://schemas.openxmlformats.org/markup-compatibility/2006" xmlns:aink="http://schemas.microsoft.com/office/drawing/2016/ink" xmlns:am3d="http://schemas.microsoft.com/office/drawing/2017/model3d" xmlns:o="urn:schemas-microsoft-com:office:office" xmlns:oel="http://schemas.microsoft.com/office/2019/extlst" xmlns:r="http://schemas.openxmlformats.org/officeDocument/2006/relationships" xmlns:m="http://schemas.openxmlformats.org/officeDocument/2006/math" xmlns:v="urn:schemas-microsoft-com:vml" xmlns:wp14="http://schemas.microsoft.com/office/word/2010/wordprocessingDrawing" xmlns:wp="http://schemas.openxmlformats.org/drawingml/2006/wordprocessingDrawing" xmlns:w10="urn:schemas-microsoft-com:office:word" xmlns:w="http://schemas.openxmlformats.org/wordprocessingml/2006/main" xmlns:w14="http://schemas.microsoft.com/office/word/2010/wordml" xmlns:w15="http://schemas.microsoft.com/office/word/2012/wordml" xmlns:w16cex="http://schemas.microsoft.com/office/word/2018/wordml/cex" xmlns:w16cid="http://schemas.microsoft.com/office/word/2016/wordml/cid" xmlns:w16="http://schemas.microsoft.com/office/word/2018/wordml" xmlns:w16sdtdh="http://schemas.microsoft.com/office/word/2020/wordml/sdtdatahash" xmlns:w16se="http://schemas.microsoft.com/office/word/2015/wordml/symex" xmlns:wpg="http://schemas.microsoft.com/office/word/2010/wordprocessingGroup" xmlns:wpi="http://schemas.microsoft.com/office/word/2010/wordprocessingInk" xmlns:wne="http://schemas.microsoft.com/office/word/2006/wordml" xmlns:wps="http://schemas.microsoft.com/office/word/2010/wordprocessingShape" mc:Ignorable="w14 w15 w16se w16cid w16 w16cex w16sdtdh wp14">
+<w:numbering xmlns:wpc="http://schemas.microsoft.com/office/word/2010/wordprocessingCanvas" xmlns:cx="http://schemas.microsoft.com/office/drawing/2014/chartex" xmlns:cx1="http://schemas.microsoft.com/office/drawing/2015/9/8/chartex" xmlns:cx2="http://schemas.microsoft.com/office/drawing/2015/10/21/chartex" xmlns:cx3="http://schemas.microsoft.com/office/drawing/2016/5/9/chartex" xmlns:cx4="http://schemas.microsoft.com/office/drawing/2016/5/10/chartex" xmlns:cx5="http://schemas.microsoft.com/office/drawing/2016/5/11/chartex" xmlns:cx6="http://schemas.microsoft.com/office/drawing/2016/5/12/chartex" xmlns:cx7="http://schemas.microsoft.com/office/drawing/2016/5/13/chartex" xmlns:cx8="http://schemas.microsoft.com/office/drawing/2016/5/14/chartex" xmlns:mc="http://schemas.openxmlformats.org/markup-compatibility/2006" xmlns:aink="http://schemas.microsoft.com/office/drawing/2016/ink" xmlns:am3d="http://schemas.microsoft.com/office/drawing/2017/model3d" xmlns:o="urn:schemas-microsoft-com:office:office" xmlns:oel="http://schemas.microsoft.com/office/2019/extlst" xmlns:r="http://schemas.openxmlformats.org/officeDocument/2006/relationships" xmlns:m="http://schemas.openxmlformats.org/officeDocument/2006/math" xmlns:v="urn:schemas-microsoft-com:vml" xmlns:wp14="http://schemas.microsoft.com/office/word/2010/wordprocessingDrawing" xmlns:wp="http://schemas.openxmlformats.org/drawingml/2006/wordprocessingDrawing" xmlns:w10="urn:schemas-microsoft-com:office:word" xmlns:w="http://schemas.openxmlformats.org/wordprocessingml/2006/main" xmlns:w14="http://schemas.microsoft.com/office/word/2010/wordml" xmlns:w15="http://schemas.microsoft.com/office/word/2012/wordml" xmlns:w16cex="http://schemas.microsoft.com/office/word/2018/wordml/cex" xmlns:w16cid="http://schemas.microsoft.com/office/word/2016/wordml/cid" xmlns:w16="http://schemas.microsoft.com/office/word/2018/wordml" xmlns:w16du="http://schemas.microsoft.com/office/word/2023/wordml/word16du" xmlns:w16sdtdh="http://schemas.microsoft.com/office/word/2020/wordml/sdtdatahash" xmlns:w16se="http://schemas.microsoft.com/office/word/2015/wordml/symex" xmlns:wpg="http://schemas.microsoft.com/office/word/2010/wordprocessingGroup" xmlns:wpi="http://schemas.microsoft.com/office/word/2010/wordprocessingInk" xmlns:wne="http://schemas.microsoft.com/office/word/2006/wordml" xmlns:wps="http://schemas.microsoft.com/office/word/2010/wordprocessingShape" mc:Ignorable="w14 w15 w16se w16cid w16 w16cex w16sdtdh wp14">
   <w:abstractNum w:abstractNumId="0" w15:restartNumberingAfterBreak="0">
     <w:nsid w:val="007D6F8E"/>
     <w:multiLevelType w:val="hybridMultilevel"/>

</xml_diff>

<commit_message>
Completely resolving the defect #25 by updating the table of contents of the file: SSU_AdministrationOfTheSystem.docx.
</commit_message>
<xml_diff>
--- a/documentation/__to_submit/development/SSU/SSU_AdministrationOfTheSystem.docx
+++ b/documentation/__to_submit/development/SSU/SSU_AdministrationOfTheSystem.docx
@@ -1361,6 +1361,7 @@
             </w:tabs>
             <w:rPr>
               <w:noProof/>
+              <w:lang w:eastAsia="en-US"/>
             </w:rPr>
           </w:pPr>
           <w:r>
@@ -1410,7 +1411,7 @@
             <w:rPr>
               <w:noProof/>
             </w:rPr>
-            <w:instrText xml:space="preserve"> PAGEREF _Toc130291835 \h </w:instrText>
+            <w:instrText xml:space="preserve"> PAGEREF _Toc131896378 \h </w:instrText>
           </w:r>
           <w:r>
             <w:rPr>
@@ -1445,6 +1446,7 @@
             </w:tabs>
             <w:rPr>
               <w:noProof/>
+              <w:lang w:eastAsia="en-US"/>
             </w:rPr>
           </w:pPr>
           <w:r>
@@ -1457,6 +1459,7 @@
           <w:r>
             <w:rPr>
               <w:noProof/>
+              <w:lang w:eastAsia="en-US"/>
             </w:rPr>
             <w:tab/>
           </w:r>
@@ -1483,7 +1486,7 @@
             <w:rPr>
               <w:noProof/>
             </w:rPr>
-            <w:instrText xml:space="preserve"> PAGEREF _Toc130291836 \h </w:instrText>
+            <w:instrText xml:space="preserve"> PAGEREF _Toc131896379 \h </w:instrText>
           </w:r>
           <w:r>
             <w:rPr>
@@ -1518,6 +1521,7 @@
             </w:tabs>
             <w:rPr>
               <w:noProof/>
+              <w:lang w:eastAsia="en-US"/>
             </w:rPr>
           </w:pPr>
           <w:r>
@@ -1530,6 +1534,7 @@
           <w:r>
             <w:rPr>
               <w:noProof/>
+              <w:lang w:eastAsia="en-US"/>
             </w:rPr>
             <w:tab/>
           </w:r>
@@ -1556,7 +1561,7 @@
             <w:rPr>
               <w:noProof/>
             </w:rPr>
-            <w:instrText xml:space="preserve"> PAGEREF _Toc130291837 \h </w:instrText>
+            <w:instrText xml:space="preserve"> PAGEREF _Toc131896380 \h </w:instrText>
           </w:r>
           <w:r>
             <w:rPr>
@@ -1591,6 +1596,7 @@
             </w:tabs>
             <w:rPr>
               <w:noProof/>
+              <w:lang w:eastAsia="en-US"/>
             </w:rPr>
           </w:pPr>
           <w:r>
@@ -1603,6 +1609,7 @@
           <w:r>
             <w:rPr>
               <w:noProof/>
+              <w:lang w:eastAsia="en-US"/>
             </w:rPr>
             <w:tab/>
           </w:r>
@@ -1629,7 +1636,7 @@
             <w:rPr>
               <w:noProof/>
             </w:rPr>
-            <w:instrText xml:space="preserve"> PAGEREF _Toc130291838 \h </w:instrText>
+            <w:instrText xml:space="preserve"> PAGEREF _Toc131896381 \h </w:instrText>
           </w:r>
           <w:r>
             <w:rPr>
@@ -1664,6 +1671,7 @@
             </w:tabs>
             <w:rPr>
               <w:noProof/>
+              <w:lang w:eastAsia="en-US"/>
             </w:rPr>
           </w:pPr>
           <w:r>
@@ -1676,6 +1684,7 @@
           <w:r>
             <w:rPr>
               <w:noProof/>
+              <w:lang w:eastAsia="en-US"/>
             </w:rPr>
             <w:tab/>
           </w:r>
@@ -1702,7 +1711,7 @@
             <w:rPr>
               <w:noProof/>
             </w:rPr>
-            <w:instrText xml:space="preserve"> PAGEREF _Toc130291839 \h </w:instrText>
+            <w:instrText xml:space="preserve"> PAGEREF _Toc131896382 \h </w:instrText>
           </w:r>
           <w:r>
             <w:rPr>
@@ -1737,6 +1746,7 @@
             </w:tabs>
             <w:rPr>
               <w:noProof/>
+              <w:lang w:eastAsia="en-US"/>
             </w:rPr>
           </w:pPr>
           <w:r>
@@ -1749,6 +1759,7 @@
           <w:r>
             <w:rPr>
               <w:noProof/>
+              <w:lang w:eastAsia="en-US"/>
             </w:rPr>
             <w:tab/>
           </w:r>
@@ -1775,7 +1786,7 @@
             <w:rPr>
               <w:noProof/>
             </w:rPr>
-            <w:instrText xml:space="preserve"> PAGEREF _Toc130291840 \h </w:instrText>
+            <w:instrText xml:space="preserve"> PAGEREF _Toc131896383 \h </w:instrText>
           </w:r>
           <w:r>
             <w:rPr>
@@ -1810,6 +1821,7 @@
             </w:tabs>
             <w:rPr>
               <w:noProof/>
+              <w:lang w:eastAsia="en-US"/>
             </w:rPr>
           </w:pPr>
           <w:r>
@@ -1822,6 +1834,7 @@
           <w:r>
             <w:rPr>
               <w:noProof/>
+              <w:lang w:eastAsia="en-US"/>
             </w:rPr>
             <w:tab/>
           </w:r>
@@ -1848,7 +1861,7 @@
             <w:rPr>
               <w:noProof/>
             </w:rPr>
-            <w:instrText xml:space="preserve"> PAGEREF _Toc130291841 \h </w:instrText>
+            <w:instrText xml:space="preserve"> PAGEREF _Toc131896384 \h </w:instrText>
           </w:r>
           <w:r>
             <w:rPr>
@@ -1865,7 +1878,7 @@
             <w:rPr>
               <w:noProof/>
             </w:rPr>
-            <w:t>5</w:t>
+            <w:t>4</w:t>
           </w:r>
           <w:r>
             <w:rPr>
@@ -1883,6 +1896,7 @@
             </w:tabs>
             <w:rPr>
               <w:noProof/>
+              <w:lang w:eastAsia="en-US"/>
             </w:rPr>
           </w:pPr>
           <w:r>
@@ -1895,6 +1909,7 @@
           <w:r>
             <w:rPr>
               <w:noProof/>
+              <w:lang w:eastAsia="en-US"/>
             </w:rPr>
             <w:tab/>
           </w:r>
@@ -1921,7 +1936,7 @@
             <w:rPr>
               <w:noProof/>
             </w:rPr>
-            <w:instrText xml:space="preserve"> PAGEREF _Toc130291842 \h </w:instrText>
+            <w:instrText xml:space="preserve"> PAGEREF _Toc131896385 \h </w:instrText>
           </w:r>
           <w:r>
             <w:rPr>
@@ -1938,7 +1953,7 @@
             <w:rPr>
               <w:noProof/>
             </w:rPr>
-            <w:t>5</w:t>
+            <w:t>4</w:t>
           </w:r>
           <w:r>
             <w:rPr>
@@ -1955,6 +1970,7 @@
             </w:tabs>
             <w:rPr>
               <w:noProof/>
+              <w:lang w:eastAsia="en-US"/>
             </w:rPr>
           </w:pPr>
           <w:r>
@@ -1980,7 +1996,7 @@
             <w:rPr>
               <w:noProof/>
             </w:rPr>
-            <w:instrText xml:space="preserve"> PAGEREF _Toc130291843 \h </w:instrText>
+            <w:instrText xml:space="preserve"> PAGEREF _Toc131896386 \h </w:instrText>
           </w:r>
           <w:r>
             <w:rPr>
@@ -2014,6 +2030,7 @@
             </w:tabs>
             <w:rPr>
               <w:noProof/>
+              <w:lang w:eastAsia="en-US"/>
             </w:rPr>
           </w:pPr>
           <w:r>
@@ -2047,7 +2064,7 @@
             <w:rPr>
               <w:noProof/>
             </w:rPr>
-            <w:instrText xml:space="preserve"> PAGEREF _Toc130291844 \h </w:instrText>
+            <w:instrText xml:space="preserve"> PAGEREF _Toc131896387 \h </w:instrText>
           </w:r>
           <w:r>
             <w:rPr>
@@ -2081,6 +2098,7 @@
             </w:tabs>
             <w:rPr>
               <w:noProof/>
+              <w:lang w:eastAsia="en-US"/>
             </w:rPr>
           </w:pPr>
           <w:r>
@@ -2115,7 +2133,7 @@
             <w:rPr>
               <w:noProof/>
             </w:rPr>
-            <w:instrText xml:space="preserve"> PAGEREF _Toc130291845 \h </w:instrText>
+            <w:instrText xml:space="preserve"> PAGEREF _Toc131896388 \h </w:instrText>
           </w:r>
           <w:r>
             <w:rPr>
@@ -2132,7 +2150,7 @@
             <w:rPr>
               <w:noProof/>
             </w:rPr>
-            <w:t>6</w:t>
+            <w:t>5</w:t>
           </w:r>
           <w:r>
             <w:rPr>
@@ -2149,6 +2167,7 @@
             </w:tabs>
             <w:rPr>
               <w:noProof/>
+              <w:lang w:eastAsia="en-US"/>
             </w:rPr>
           </w:pPr>
           <w:r>
@@ -2174,7 +2193,7 @@
             <w:rPr>
               <w:noProof/>
             </w:rPr>
-            <w:instrText xml:space="preserve"> PAGEREF _Toc130291846 \h </w:instrText>
+            <w:instrText xml:space="preserve"> PAGEREF _Toc131896389 \h </w:instrText>
           </w:r>
           <w:r>
             <w:rPr>
@@ -2191,7 +2210,7 @@
             <w:rPr>
               <w:noProof/>
             </w:rPr>
-            <w:t>6</w:t>
+            <w:t>5</w:t>
           </w:r>
           <w:r>
             <w:rPr>
@@ -2208,6 +2227,7 @@
             </w:tabs>
             <w:rPr>
               <w:noProof/>
+              <w:lang w:eastAsia="en-US"/>
             </w:rPr>
           </w:pPr>
           <w:r>
@@ -2233,7 +2253,7 @@
             <w:rPr>
               <w:noProof/>
             </w:rPr>
-            <w:instrText xml:space="preserve"> PAGEREF _Toc130291847 \h </w:instrText>
+            <w:instrText xml:space="preserve"> PAGEREF _Toc131896390 \h </w:instrText>
           </w:r>
           <w:r>
             <w:rPr>
@@ -2250,7 +2270,7 @@
             <w:rPr>
               <w:noProof/>
             </w:rPr>
-            <w:t>6</w:t>
+            <w:t>5</w:t>
           </w:r>
           <w:r>
             <w:rPr>
@@ -2267,6 +2287,7 @@
             </w:tabs>
             <w:rPr>
               <w:noProof/>
+              <w:lang w:eastAsia="en-US"/>
             </w:rPr>
           </w:pPr>
           <w:r>
@@ -2292,7 +2313,7 @@
             <w:rPr>
               <w:noProof/>
             </w:rPr>
-            <w:instrText xml:space="preserve"> PAGEREF _Toc130291848 \h </w:instrText>
+            <w:instrText xml:space="preserve"> PAGEREF _Toc131896391 \h </w:instrText>
           </w:r>
           <w:r>
             <w:rPr>
@@ -2327,6 +2348,7 @@
             </w:tabs>
             <w:rPr>
               <w:noProof/>
+              <w:lang w:eastAsia="en-US"/>
             </w:rPr>
           </w:pPr>
           <w:r>
@@ -2339,6 +2361,7 @@
           <w:r>
             <w:rPr>
               <w:noProof/>
+              <w:lang w:eastAsia="en-US"/>
             </w:rPr>
             <w:tab/>
           </w:r>
@@ -2365,7 +2388,7 @@
             <w:rPr>
               <w:noProof/>
             </w:rPr>
-            <w:instrText xml:space="preserve"> PAGEREF _Toc130291849 \h </w:instrText>
+            <w:instrText xml:space="preserve"> PAGEREF _Toc131896392 \h </w:instrText>
           </w:r>
           <w:r>
             <w:rPr>
@@ -2400,6 +2423,7 @@
             </w:tabs>
             <w:rPr>
               <w:noProof/>
+              <w:lang w:eastAsia="en-US"/>
             </w:rPr>
           </w:pPr>
           <w:r>
@@ -2412,6 +2436,7 @@
           <w:r>
             <w:rPr>
               <w:noProof/>
+              <w:lang w:eastAsia="en-US"/>
             </w:rPr>
             <w:tab/>
           </w:r>
@@ -2438,7 +2463,7 @@
             <w:rPr>
               <w:noProof/>
             </w:rPr>
-            <w:instrText xml:space="preserve"> PAGEREF _Toc130291850 \h </w:instrText>
+            <w:instrText xml:space="preserve"> PAGEREF _Toc131896393 \h </w:instrText>
           </w:r>
           <w:r>
             <w:rPr>
@@ -2472,6 +2497,7 @@
             </w:tabs>
             <w:rPr>
               <w:noProof/>
+              <w:lang w:eastAsia="en-US"/>
             </w:rPr>
           </w:pPr>
           <w:r>
@@ -2479,7 +2505,7 @@
               <w:noProof/>
               <w:color w:val="BF8F00" w:themeColor="accent4" w:themeShade="BF"/>
             </w:rPr>
-            <w:t>2.2 Flow of Events</w:t>
+            <w:t>3.2 Flow of Events</w:t>
           </w:r>
           <w:r>
             <w:rPr>
@@ -2497,7 +2523,7 @@
             <w:rPr>
               <w:noProof/>
             </w:rPr>
-            <w:instrText xml:space="preserve"> PAGEREF _Toc130291851 \h </w:instrText>
+            <w:instrText xml:space="preserve"> PAGEREF _Toc131896394 \h </w:instrText>
           </w:r>
           <w:r>
             <w:rPr>
@@ -2531,6 +2557,7 @@
             </w:tabs>
             <w:rPr>
               <w:noProof/>
+              <w:lang w:eastAsia="en-US"/>
             </w:rPr>
           </w:pPr>
           <w:r>
@@ -2538,7 +2565,7 @@
               <w:noProof/>
               <w:color w:val="BF8F00" w:themeColor="accent4" w:themeShade="BF"/>
             </w:rPr>
-            <w:t xml:space="preserve">2.2.1 </w:t>
+            <w:t xml:space="preserve">3.2.1 </w:t>
           </w:r>
           <w:r>
             <w:rPr>
@@ -2564,7 +2591,7 @@
             <w:rPr>
               <w:noProof/>
             </w:rPr>
-            <w:instrText xml:space="preserve"> PAGEREF _Toc130291852 \h </w:instrText>
+            <w:instrText xml:space="preserve"> PAGEREF _Toc131896395 \h </w:instrText>
           </w:r>
           <w:r>
             <w:rPr>
@@ -2598,6 +2625,7 @@
             </w:tabs>
             <w:rPr>
               <w:noProof/>
+              <w:lang w:eastAsia="en-US"/>
             </w:rPr>
           </w:pPr>
           <w:r>
@@ -2605,7 +2633,7 @@
               <w:noProof/>
               <w:color w:val="BF8F00" w:themeColor="accent4" w:themeShade="BF"/>
             </w:rPr>
-            <w:t xml:space="preserve">2.2.2 </w:t>
+            <w:t xml:space="preserve">3.2.2 </w:t>
           </w:r>
           <w:r>
             <w:rPr>
@@ -2632,7 +2660,7 @@
             <w:rPr>
               <w:noProof/>
             </w:rPr>
-            <w:instrText xml:space="preserve"> PAGEREF _Toc130291853 \h </w:instrText>
+            <w:instrText xml:space="preserve"> PAGEREF _Toc131896396 \h </w:instrText>
           </w:r>
           <w:r>
             <w:rPr>
@@ -2649,7 +2677,7 @@
             <w:rPr>
               <w:noProof/>
             </w:rPr>
-            <w:t>7</w:t>
+            <w:t>6</w:t>
           </w:r>
           <w:r>
             <w:rPr>
@@ -2666,6 +2694,7 @@
             </w:tabs>
             <w:rPr>
               <w:noProof/>
+              <w:lang w:eastAsia="en-US"/>
             </w:rPr>
           </w:pPr>
           <w:r>
@@ -2673,7 +2702,7 @@
               <w:noProof/>
               <w:color w:val="BF8F00" w:themeColor="accent4" w:themeShade="BF"/>
             </w:rPr>
-            <w:t>2.3 Special requirements</w:t>
+            <w:t>3.3 Special requirements</w:t>
           </w:r>
           <w:r>
             <w:rPr>
@@ -2691,7 +2720,7 @@
             <w:rPr>
               <w:noProof/>
             </w:rPr>
-            <w:instrText xml:space="preserve"> PAGEREF _Toc130291854 \h </w:instrText>
+            <w:instrText xml:space="preserve"> PAGEREF _Toc131896397 \h </w:instrText>
           </w:r>
           <w:r>
             <w:rPr>
@@ -2725,6 +2754,7 @@
             </w:tabs>
             <w:rPr>
               <w:noProof/>
+              <w:lang w:eastAsia="en-US"/>
             </w:rPr>
           </w:pPr>
           <w:r>
@@ -2732,7 +2762,7 @@
               <w:noProof/>
               <w:color w:val="BF8F00" w:themeColor="accent4" w:themeShade="BF"/>
             </w:rPr>
-            <w:t>2.4 Prerequisites</w:t>
+            <w:t>3.4 Prerequisites</w:t>
           </w:r>
           <w:r>
             <w:rPr>
@@ -2750,7 +2780,7 @@
             <w:rPr>
               <w:noProof/>
             </w:rPr>
-            <w:instrText xml:space="preserve"> PAGEREF _Toc130291855 \h </w:instrText>
+            <w:instrText xml:space="preserve"> PAGEREF _Toc131896398 \h </w:instrText>
           </w:r>
           <w:r>
             <w:rPr>
@@ -2784,6 +2814,7 @@
             </w:tabs>
             <w:rPr>
               <w:noProof/>
+              <w:lang w:eastAsia="en-US"/>
             </w:rPr>
           </w:pPr>
           <w:r>
@@ -2791,7 +2822,7 @@
               <w:noProof/>
               <w:color w:val="BF8F00" w:themeColor="accent4" w:themeShade="BF"/>
             </w:rPr>
-            <w:t>2.5 Consequences</w:t>
+            <w:t>3.5 Consequences</w:t>
           </w:r>
           <w:r>
             <w:rPr>
@@ -2809,7 +2840,7 @@
             <w:rPr>
               <w:noProof/>
             </w:rPr>
-            <w:instrText xml:space="preserve"> PAGEREF _Toc130291856 \h </w:instrText>
+            <w:instrText xml:space="preserve"> PAGEREF _Toc131896399 \h </w:instrText>
           </w:r>
           <w:r>
             <w:rPr>
@@ -2887,7 +2918,7 @@
           <w:szCs w:val="36"/>
         </w:rPr>
       </w:pPr>
-      <w:bookmarkStart w:id="0" w:name="_Toc130291835"/>
+      <w:bookmarkStart w:id="0" w:name="_Toc131896378"/>
       <w:r>
         <w:rPr>
           <w:color w:val="BF8F00" w:themeColor="accent4" w:themeShade="BF"/>
@@ -3033,8 +3064,13 @@
               </w:rPr>
             </w:pPr>
             <w:r>
-              <w:t>Andrej Dujović</w:t>
+              <w:t xml:space="preserve">Andrej </w:t>
             </w:r>
+            <w:proofErr w:type="spellStart"/>
+            <w:r>
+              <w:t>Dujović</w:t>
+            </w:r>
+            <w:proofErr w:type="spellEnd"/>
           </w:p>
         </w:tc>
       </w:tr>
@@ -3086,7 +3122,15 @@
               <w:t xml:space="preserve">Fixed defects stated in the </w:t>
             </w:r>
             <w:r>
-              <w:t>formal review done by team Psiledžije.</w:t>
+              <w:t xml:space="preserve">formal review done by team </w:t>
+            </w:r>
+            <w:proofErr w:type="spellStart"/>
+            <w:r>
+              <w:t>Psiledžije</w:t>
+            </w:r>
+            <w:proofErr w:type="spellEnd"/>
+            <w:r>
+              <w:t>.</w:t>
             </w:r>
           </w:p>
         </w:tc>
@@ -3100,8 +3144,13 @@
               <w:cnfStyle w:val="000000000000" w:firstRow="0" w:lastRow="0" w:firstColumn="0" w:lastColumn="0" w:oddVBand="0" w:evenVBand="0" w:oddHBand="0" w:evenHBand="0" w:firstRowFirstColumn="0" w:firstRowLastColumn="0" w:lastRowFirstColumn="0" w:lastRowLastColumn="0"/>
             </w:pPr>
             <w:r>
-              <w:t>Andrej Dujović</w:t>
+              <w:t xml:space="preserve">Andrej </w:t>
             </w:r>
+            <w:proofErr w:type="spellStart"/>
+            <w:r>
+              <w:t>Dujović</w:t>
+            </w:r>
+            <w:proofErr w:type="spellEnd"/>
             <w:r>
               <w:t>,</w:t>
             </w:r>
@@ -3112,8 +3161,13 @@
               <w:cnfStyle w:val="000000000000" w:firstRow="0" w:lastRow="0" w:firstColumn="0" w:lastColumn="0" w:oddVBand="0" w:evenVBand="0" w:oddHBand="0" w:evenHBand="0" w:firstRowFirstColumn="0" w:firstRowLastColumn="0" w:lastRowFirstColumn="0" w:lastRowLastColumn="0"/>
             </w:pPr>
             <w:r>
-              <w:t>Aleksandar Radenkovi</w:t>
+              <w:t xml:space="preserve">Aleksandar </w:t>
             </w:r>
+            <w:proofErr w:type="spellStart"/>
+            <w:r>
+              <w:t>Radenkovi</w:t>
+            </w:r>
+            <w:proofErr w:type="spellEnd"/>
             <w:r>
               <w:rPr>
                 <w:lang w:val="sr-Latn-RS"/>
@@ -3508,7 +3562,7 @@
           <w:szCs w:val="36"/>
         </w:rPr>
       </w:pPr>
-      <w:bookmarkStart w:id="1" w:name="_Toc130291836"/>
+      <w:bookmarkStart w:id="1" w:name="_Toc131896379"/>
       <w:r>
         <w:rPr>
           <w:color w:val="BF8F00" w:themeColor="accent4" w:themeShade="BF"/>
@@ -3531,7 +3585,7 @@
           <w:color w:val="BF8F00" w:themeColor="accent4" w:themeShade="BF"/>
         </w:rPr>
       </w:pPr>
-      <w:bookmarkStart w:id="2" w:name="_Toc130291837"/>
+      <w:bookmarkStart w:id="2" w:name="_Toc131896380"/>
       <w:r>
         <w:rPr>
           <w:color w:val="BF8F00" w:themeColor="accent4" w:themeShade="BF"/>
@@ -3639,7 +3693,7 @@
           <w:color w:val="BF8F00" w:themeColor="accent4" w:themeShade="BF"/>
         </w:rPr>
       </w:pPr>
-      <w:bookmarkStart w:id="3" w:name="_Toc130291838"/>
+      <w:bookmarkStart w:id="3" w:name="_Toc131896381"/>
       <w:r>
         <w:rPr>
           <w:color w:val="BF8F00" w:themeColor="accent4" w:themeShade="BF"/>
@@ -3678,7 +3732,7 @@
           <w:color w:val="BF8F00" w:themeColor="accent4" w:themeShade="BF"/>
         </w:rPr>
       </w:pPr>
-      <w:bookmarkStart w:id="4" w:name="_Toc130291839"/>
+      <w:bookmarkStart w:id="4" w:name="_Toc131896382"/>
       <w:r>
         <w:rPr>
           <w:color w:val="BF8F00" w:themeColor="accent4" w:themeShade="BF"/>
@@ -3726,8 +3780,17 @@
           <w:sz w:val="28"/>
           <w:szCs w:val="28"/>
         </w:rPr>
-        <w:t>Guidelines for writing functional scenario specifications</w:t>
-      </w:r>
+        <w:t xml:space="preserve">Guidelines for writing functional scenario </w:t>
+      </w:r>
+      <w:proofErr w:type="gramStart"/>
+      <w:r>
+        <w:rPr>
+          <w:sz w:val="28"/>
+          <w:szCs w:val="28"/>
+        </w:rPr>
+        <w:t>specifications</w:t>
+      </w:r>
+      <w:proofErr w:type="gramEnd"/>
     </w:p>
     <w:p>
       <w:pPr>
@@ -3741,7 +3804,7 @@
           <w:color w:val="BF8F00" w:themeColor="accent4" w:themeShade="BF"/>
         </w:rPr>
       </w:pPr>
-      <w:bookmarkStart w:id="5" w:name="_Toc130291840"/>
+      <w:bookmarkStart w:id="5" w:name="_Toc131896383"/>
       <w:r>
         <w:rPr>
           <w:color w:val="BF8F00" w:themeColor="accent4" w:themeShade="BF"/>
@@ -3781,7 +3844,7 @@
           <w:szCs w:val="36"/>
         </w:rPr>
       </w:pPr>
-      <w:bookmarkStart w:id="6" w:name="_Toc130291841"/>
+      <w:bookmarkStart w:id="6" w:name="_Toc131896384"/>
       <w:r>
         <w:rPr>
           <w:color w:val="BF8F00" w:themeColor="accent4" w:themeShade="BF"/>
@@ -3796,9 +3859,19 @@
           <w:sz w:val="36"/>
           <w:szCs w:val="36"/>
         </w:rPr>
-        <w:t>accepting/denying Basic user requests to become a Broker</w:t>
+        <w:t xml:space="preserve">accepting/denying Basic user requests to become a </w:t>
+      </w:r>
+      <w:proofErr w:type="gramStart"/>
+      <w:r>
+        <w:rPr>
+          <w:color w:val="BF8F00" w:themeColor="accent4" w:themeShade="BF"/>
+          <w:sz w:val="36"/>
+          <w:szCs w:val="36"/>
+        </w:rPr>
+        <w:t>Broker</w:t>
       </w:r>
       <w:bookmarkEnd w:id="6"/>
+      <w:proofErr w:type="gramEnd"/>
       <w:r>
         <w:rPr>
           <w:color w:val="BF8F00" w:themeColor="accent4" w:themeShade="BF"/>
@@ -3820,7 +3893,7 @@
           <w:color w:val="BF8F00" w:themeColor="accent4" w:themeShade="BF"/>
         </w:rPr>
       </w:pPr>
-      <w:bookmarkStart w:id="7" w:name="_Toc130291842"/>
+      <w:bookmarkStart w:id="7" w:name="_Toc131896385"/>
       <w:r>
         <w:rPr>
           <w:color w:val="BF8F00" w:themeColor="accent4" w:themeShade="BF"/>
@@ -3918,7 +3991,7 @@
           <w:color w:val="BF8F00" w:themeColor="accent4" w:themeShade="BF"/>
         </w:rPr>
       </w:pPr>
-      <w:bookmarkStart w:id="8" w:name="_Toc130291843"/>
+      <w:bookmarkStart w:id="8" w:name="_Toc131896386"/>
       <w:r>
         <w:rPr>
           <w:color w:val="BF8F00" w:themeColor="accent4" w:themeShade="BF"/>
@@ -3936,7 +4009,7 @@
           <w:color w:val="BF8F00" w:themeColor="accent4" w:themeShade="BF"/>
         </w:rPr>
       </w:pPr>
-      <w:bookmarkStart w:id="9" w:name="_Toc130291844"/>
+      <w:bookmarkStart w:id="9" w:name="_Toc131896387"/>
       <w:r>
         <w:rPr>
           <w:color w:val="BF8F00" w:themeColor="accent4" w:themeShade="BF"/>
@@ -3948,9 +4021,18 @@
           <w:color w:val="BF8F00" w:themeColor="accent4" w:themeShade="BF"/>
           <w:u w:val="single"/>
         </w:rPr>
-        <w:t>Administrator accepts/denies Basic users request to become a Broker</w:t>
+        <w:t xml:space="preserve">Administrator accepts/denies Basic users request to become a </w:t>
+      </w:r>
+      <w:proofErr w:type="gramStart"/>
+      <w:r>
+        <w:rPr>
+          <w:color w:val="BF8F00" w:themeColor="accent4" w:themeShade="BF"/>
+          <w:u w:val="single"/>
+        </w:rPr>
+        <w:t>Broker</w:t>
       </w:r>
       <w:bookmarkEnd w:id="9"/>
+      <w:proofErr w:type="gramEnd"/>
     </w:p>
     <w:p>
       <w:pPr>
@@ -4121,7 +4203,23 @@
           <w:sz w:val="28"/>
           <w:szCs w:val="28"/>
         </w:rPr>
-        <w:t xml:space="preserve"> All the Basic user requests are listed and every entry has an accept and deny button, clicking on the entry opens the request with all the information.</w:t>
+        <w:t xml:space="preserve"> All the Basic user requests are </w:t>
+      </w:r>
+      <w:proofErr w:type="gramStart"/>
+      <w:r>
+        <w:rPr>
+          <w:sz w:val="28"/>
+          <w:szCs w:val="28"/>
+        </w:rPr>
+        <w:t>listed</w:t>
+      </w:r>
+      <w:proofErr w:type="gramEnd"/>
+      <w:r>
+        <w:rPr>
+          <w:sz w:val="28"/>
+          <w:szCs w:val="28"/>
+        </w:rPr>
+        <w:t xml:space="preserve"> and every entry has an accept and deny button, clicking on the entry opens the request with all the information.</w:t>
       </w:r>
     </w:p>
     <w:p>
@@ -4151,7 +4249,7 @@
           <w:color w:val="BF8F00" w:themeColor="accent4" w:themeShade="BF"/>
         </w:rPr>
       </w:pPr>
-      <w:bookmarkStart w:id="10" w:name="_Toc130291845"/>
+      <w:bookmarkStart w:id="10" w:name="_Toc131896388"/>
       <w:r>
         <w:rPr>
           <w:color w:val="BF8F00" w:themeColor="accent4" w:themeShade="BF"/>
@@ -4184,9 +4282,19 @@
           <w:iCs/>
           <w:color w:val="BF8F00" w:themeColor="accent4" w:themeShade="BF"/>
         </w:rPr>
-        <w:t>accept/deny the request</w:t>
+        <w:t xml:space="preserve">accept/deny the </w:t>
+      </w:r>
+      <w:proofErr w:type="gramStart"/>
+      <w:r>
+        <w:rPr>
+          <w:i/>
+          <w:iCs/>
+          <w:color w:val="BF8F00" w:themeColor="accent4" w:themeShade="BF"/>
+        </w:rPr>
+        <w:t>request</w:t>
       </w:r>
       <w:bookmarkEnd w:id="10"/>
+      <w:proofErr w:type="gramEnd"/>
     </w:p>
     <w:p>
       <w:pPr>
@@ -4250,7 +4358,7 @@
           <w:color w:val="BF8F00" w:themeColor="accent4" w:themeShade="BF"/>
         </w:rPr>
       </w:pPr>
-      <w:bookmarkStart w:id="11" w:name="_Toc130291846"/>
+      <w:bookmarkStart w:id="11" w:name="_Toc131896389"/>
       <w:r>
         <w:rPr>
           <w:color w:val="BF8F00" w:themeColor="accent4" w:themeShade="BF"/>
@@ -4301,7 +4409,7 @@
         <w:spacing w:line="360" w:lineRule="auto"/>
         <w:ind w:firstLine="720"/>
       </w:pPr>
-      <w:bookmarkStart w:id="12" w:name="_Toc130291847"/>
+      <w:bookmarkStart w:id="12" w:name="_Toc131896390"/>
       <w:r>
         <w:rPr>
           <w:color w:val="BF8F00" w:themeColor="accent4" w:themeShade="BF"/>
@@ -4356,7 +4464,7 @@
           <w:color w:val="BF8F00" w:themeColor="accent4" w:themeShade="BF"/>
         </w:rPr>
       </w:pPr>
-      <w:bookmarkStart w:id="13" w:name="_Toc130291848"/>
+      <w:bookmarkStart w:id="13" w:name="_Toc131896391"/>
       <w:r>
         <w:rPr>
           <w:color w:val="BF8F00" w:themeColor="accent4" w:themeShade="BF"/>
@@ -4399,7 +4507,7 @@
           <w:szCs w:val="36"/>
         </w:rPr>
       </w:pPr>
-      <w:bookmarkStart w:id="14" w:name="_Toc130291849"/>
+      <w:bookmarkStart w:id="14" w:name="_Toc131896392"/>
       <w:r>
         <w:rPr>
           <w:color w:val="BF8F00" w:themeColor="accent4" w:themeShade="BF"/>
@@ -4438,7 +4546,7 @@
           <w:color w:val="BF8F00" w:themeColor="accent4" w:themeShade="BF"/>
         </w:rPr>
       </w:pPr>
-      <w:bookmarkStart w:id="15" w:name="_Toc130291850"/>
+      <w:bookmarkStart w:id="15" w:name="_Toc131896393"/>
       <w:r>
         <w:rPr>
           <w:color w:val="BF8F00" w:themeColor="accent4" w:themeShade="BF"/>
@@ -4509,7 +4617,7 @@
           <w:color w:val="BF8F00" w:themeColor="accent4" w:themeShade="BF"/>
         </w:rPr>
       </w:pPr>
-      <w:bookmarkStart w:id="16" w:name="_Toc130291851"/>
+      <w:bookmarkStart w:id="16" w:name="_Toc131896394"/>
       <w:r>
         <w:rPr>
           <w:color w:val="BF8F00" w:themeColor="accent4" w:themeShade="BF"/>
@@ -4533,7 +4641,7 @@
           <w:color w:val="BF8F00" w:themeColor="accent4" w:themeShade="BF"/>
         </w:rPr>
       </w:pPr>
-      <w:bookmarkStart w:id="17" w:name="_Toc130291852"/>
+      <w:bookmarkStart w:id="17" w:name="_Toc131896395"/>
       <w:r>
         <w:rPr>
           <w:color w:val="BF8F00" w:themeColor="accent4" w:themeShade="BF"/>
@@ -4558,9 +4666,18 @@
           <w:color w:val="BF8F00" w:themeColor="accent4" w:themeShade="BF"/>
           <w:u w:val="single"/>
         </w:rPr>
-        <w:t>deletes user account from the system</w:t>
+        <w:t xml:space="preserve">deletes user account from the </w:t>
+      </w:r>
+      <w:proofErr w:type="gramStart"/>
+      <w:r>
+        <w:rPr>
+          <w:color w:val="BF8F00" w:themeColor="accent4" w:themeShade="BF"/>
+          <w:u w:val="single"/>
+        </w:rPr>
+        <w:t>system</w:t>
       </w:r>
       <w:bookmarkEnd w:id="17"/>
+      <w:proofErr w:type="gramEnd"/>
     </w:p>
     <w:p>
       <w:pPr>
@@ -4650,7 +4767,23 @@
           <w:sz w:val="28"/>
           <w:szCs w:val="28"/>
         </w:rPr>
-        <w:t xml:space="preserve">delete someone’s account </w:t>
+        <w:t xml:space="preserve">delete someone’s </w:t>
+      </w:r>
+      <w:proofErr w:type="gramStart"/>
+      <w:r>
+        <w:rPr>
+          <w:sz w:val="28"/>
+          <w:szCs w:val="28"/>
+        </w:rPr>
+        <w:t>account</w:t>
+      </w:r>
+      <w:proofErr w:type="gramEnd"/>
+      <w:r>
+        <w:rPr>
+          <w:sz w:val="28"/>
+          <w:szCs w:val="28"/>
+        </w:rPr>
+        <w:t xml:space="preserve"> </w:t>
       </w:r>
       <w:r>
         <w:rPr>
@@ -4873,7 +5006,7 @@
           <w:color w:val="BF8F00" w:themeColor="accent4" w:themeShade="BF"/>
         </w:rPr>
       </w:pPr>
-      <w:bookmarkStart w:id="18" w:name="_Toc130291853"/>
+      <w:bookmarkStart w:id="18" w:name="_Toc131896396"/>
       <w:r>
         <w:rPr>
           <w:color w:val="BF8F00" w:themeColor="accent4" w:themeShade="BF"/>
@@ -4904,9 +5037,19 @@
           <w:iCs/>
           <w:color w:val="BF8F00" w:themeColor="accent4" w:themeShade="BF"/>
         </w:rPr>
-        <w:t>Failed to accept/deny the request</w:t>
+        <w:t xml:space="preserve">Failed to accept/deny the </w:t>
+      </w:r>
+      <w:proofErr w:type="gramStart"/>
+      <w:r>
+        <w:rPr>
+          <w:i/>
+          <w:iCs/>
+          <w:color w:val="BF8F00" w:themeColor="accent4" w:themeShade="BF"/>
+        </w:rPr>
+        <w:t>request</w:t>
       </w:r>
       <w:bookmarkEnd w:id="18"/>
+      <w:proofErr w:type="gramEnd"/>
     </w:p>
     <w:p>
       <w:pPr>
@@ -4967,7 +5110,7 @@
           <w:color w:val="BF8F00" w:themeColor="accent4" w:themeShade="BF"/>
         </w:rPr>
       </w:pPr>
-      <w:bookmarkStart w:id="19" w:name="_Toc130291854"/>
+      <w:bookmarkStart w:id="19" w:name="_Toc131896397"/>
       <w:r>
         <w:rPr>
           <w:color w:val="BF8F00" w:themeColor="accent4" w:themeShade="BF"/>
@@ -5017,7 +5160,7 @@
         <w:spacing w:line="360" w:lineRule="auto"/>
         <w:ind w:firstLine="720"/>
       </w:pPr>
-      <w:bookmarkStart w:id="20" w:name="_Toc130291855"/>
+      <w:bookmarkStart w:id="20" w:name="_Toc131896398"/>
       <w:r>
         <w:rPr>
           <w:color w:val="BF8F00" w:themeColor="accent4" w:themeShade="BF"/>
@@ -5058,7 +5201,7 @@
           <w:color w:val="BF8F00" w:themeColor="accent4" w:themeShade="BF"/>
         </w:rPr>
       </w:pPr>
-      <w:bookmarkStart w:id="21" w:name="_Toc130291856"/>
+      <w:bookmarkStart w:id="21" w:name="_Toc131896399"/>
       <w:r>
         <w:rPr>
           <w:color w:val="BF8F00" w:themeColor="accent4" w:themeShade="BF"/>

</xml_diff>